<commit_message>
index met mobile hamburger menu
</commit_message>
<xml_diff>
--- a/2122 Webmarkup Assessment Guide.docx
+++ b/2122 Webmarkup Assessment Guide.docx
@@ -10,6 +10,7 @@
           <w:docPartUnique/>
         </w:docPartObj>
       </w:sdtPr>
+      <w:sdtEndPr/>
       <w:sdtContent>
         <w:p/>
         <w:p>
@@ -116,6 +117,7 @@
                                     <w:dataBinding w:prefixMappings="xmlns:ns0='http://purl.org/dc/elements/1.1/' xmlns:ns1='http://schemas.openxmlformats.org/package/2006/metadata/core-properties' " w:xpath="/ns1:coreProperties[1]/ns0:title[1]" w:storeItemID="{6C3C8BC8-F283-45AE-878A-BAB7291924A1}"/>
                                     <w:text/>
                                   </w:sdtPr>
+                                  <w:sdtEndPr/>
                                   <w:sdtContent>
                                     <w:proofErr w:type="spellStart"/>
                                     <w:r>
@@ -280,6 +282,7 @@
                               <w:dataBinding w:prefixMappings="xmlns:ns0='http://purl.org/dc/elements/1.1/' xmlns:ns1='http://schemas.openxmlformats.org/package/2006/metadata/core-properties' " w:xpath="/ns1:coreProperties[1]/ns0:title[1]" w:storeItemID="{6C3C8BC8-F283-45AE-878A-BAB7291924A1}"/>
                               <w:text/>
                             </w:sdtPr>
+                            <w:sdtEndPr/>
                             <w:sdtContent>
                               <w:proofErr w:type="spellStart"/>
                               <w:r>
@@ -506,6 +509,7 @@
                                     <w:calendar w:val="gregorian"/>
                                   </w:date>
                                 </w:sdtPr>
+                                <w:sdtEndPr/>
                                 <w:sdtContent>
                                   <w:p>
                                     <w:pPr>
@@ -605,6 +609,7 @@
                               <w:calendar w:val="gregorian"/>
                             </w:date>
                           </w:sdtPr>
+                          <w:sdtEndPr/>
                           <w:sdtContent>
                             <w:p>
                               <w:pPr>
@@ -2579,11 +2584,20 @@
           <w:ilvl w:val="1"/>
           <w:numId w:val="5"/>
         </w:numPr>
-      </w:pPr>
-      <w:r>
+        <w:rPr>
+          <w:highlight w:val="green"/>
+        </w:rPr>
+      </w:pPr>
+      <w:r>
+        <w:rPr>
+          <w:highlight w:val="green"/>
+        </w:rPr>
         <w:t>Website logo</w:t>
       </w:r>
       <w:r>
+        <w:rPr>
+          <w:highlight w:val="green"/>
+        </w:rPr>
         <w:t>.</w:t>
       </w:r>
     </w:p>
@@ -2954,16 +2968,28 @@
           <w:ilvl w:val="1"/>
           <w:numId w:val="5"/>
         </w:numPr>
-      </w:pPr>
-      <w:r>
+        <w:rPr>
+          <w:highlight w:val="green"/>
+        </w:rPr>
+      </w:pPr>
+      <w:r>
+        <w:rPr>
+          <w:highlight w:val="green"/>
+        </w:rPr>
         <w:t xml:space="preserve">Mobile website is using a hamburger menu with only html and </w:t>
       </w:r>
       <w:proofErr w:type="spellStart"/>
       <w:r>
+        <w:rPr>
+          <w:highlight w:val="green"/>
+        </w:rPr>
         <w:t>css</w:t>
       </w:r>
       <w:proofErr w:type="spellEnd"/>
       <w:r>
+        <w:rPr>
+          <w:highlight w:val="green"/>
+        </w:rPr>
         <w:t>.</w:t>
       </w:r>
     </w:p>

</xml_diff>

<commit_message>
style.css update + bestdestionations.html
</commit_message>
<xml_diff>
--- a/2122 Webmarkup Assessment Guide.docx
+++ b/2122 Webmarkup Assessment Guide.docx
@@ -10,6 +10,7 @@
           <w:docPartUnique/>
         </w:docPartObj>
       </w:sdtPr>
+      <w:sdtEndPr/>
       <w:sdtContent>
         <w:p/>
         <w:p>
@@ -116,6 +117,7 @@
                                     <w:dataBinding w:prefixMappings="xmlns:ns0='http://purl.org/dc/elements/1.1/' xmlns:ns1='http://schemas.openxmlformats.org/package/2006/metadata/core-properties' " w:xpath="/ns1:coreProperties[1]/ns0:title[1]" w:storeItemID="{6C3C8BC8-F283-45AE-878A-BAB7291924A1}"/>
                                     <w:text/>
                                   </w:sdtPr>
+                                  <w:sdtEndPr/>
                                   <w:sdtContent>
                                     <w:proofErr w:type="spellStart"/>
                                     <w:r>
@@ -280,6 +282,7 @@
                               <w:dataBinding w:prefixMappings="xmlns:ns0='http://purl.org/dc/elements/1.1/' xmlns:ns1='http://schemas.openxmlformats.org/package/2006/metadata/core-properties' " w:xpath="/ns1:coreProperties[1]/ns0:title[1]" w:storeItemID="{6C3C8BC8-F283-45AE-878A-BAB7291924A1}"/>
                               <w:text/>
                             </w:sdtPr>
+                            <w:sdtEndPr/>
                             <w:sdtContent>
                               <w:proofErr w:type="spellStart"/>
                               <w:r>
@@ -506,6 +509,7 @@
                                     <w:calendar w:val="gregorian"/>
                                   </w:date>
                                 </w:sdtPr>
+                                <w:sdtEndPr/>
                                 <w:sdtContent>
                                   <w:p>
                                     <w:pPr>
@@ -605,6 +609,7 @@
                               <w:calendar w:val="gregorian"/>
                             </w:date>
                           </w:sdtPr>
+                          <w:sdtEndPr/>
                           <w:sdtContent>
                             <w:p>
                               <w:pPr>
@@ -9707,8 +9712,14 @@
           <w:ilvl w:val="0"/>
           <w:numId w:val="11"/>
         </w:numPr>
-      </w:pPr>
-      <w:r>
+        <w:rPr>
+          <w:highlight w:val="green"/>
+        </w:rPr>
+      </w:pPr>
+      <w:r>
+        <w:rPr>
+          <w:highlight w:val="green"/>
+        </w:rPr>
         <w:t xml:space="preserve">Website header </w:t>
       </w:r>
     </w:p>
@@ -9719,8 +9730,14 @@
           <w:ilvl w:val="1"/>
           <w:numId w:val="11"/>
         </w:numPr>
-      </w:pPr>
-      <w:r>
+        <w:rPr>
+          <w:highlight w:val="green"/>
+        </w:rPr>
+      </w:pPr>
+      <w:r>
+        <w:rPr>
+          <w:highlight w:val="green"/>
+        </w:rPr>
         <w:t>Website logo.</w:t>
       </w:r>
     </w:p>
@@ -9731,8 +9748,14 @@
           <w:ilvl w:val="1"/>
           <w:numId w:val="11"/>
         </w:numPr>
-      </w:pPr>
-      <w:r>
+        <w:rPr>
+          <w:highlight w:val="green"/>
+        </w:rPr>
+      </w:pPr>
+      <w:r>
+        <w:rPr>
+          <w:highlight w:val="green"/>
+        </w:rPr>
         <w:t xml:space="preserve">Use &lt;h1&gt; tag, for the title. </w:t>
       </w:r>
     </w:p>
@@ -9743,8 +9766,14 @@
           <w:ilvl w:val="1"/>
           <w:numId w:val="11"/>
         </w:numPr>
-      </w:pPr>
-      <w:r>
+        <w:rPr>
+          <w:highlight w:val="green"/>
+        </w:rPr>
+      </w:pPr>
+      <w:r>
+        <w:rPr>
+          <w:highlight w:val="green"/>
+        </w:rPr>
         <w:t xml:space="preserve">Use &lt;h2&gt; tag for the payoff. </w:t>
       </w:r>
     </w:p>
@@ -9755,8 +9784,14 @@
           <w:ilvl w:val="0"/>
           <w:numId w:val="11"/>
         </w:numPr>
-      </w:pPr>
-      <w:r>
+        <w:rPr>
+          <w:highlight w:val="green"/>
+        </w:rPr>
+      </w:pPr>
+      <w:r>
+        <w:rPr>
+          <w:highlight w:val="green"/>
+        </w:rPr>
         <w:t>Navigation</w:t>
       </w:r>
     </w:p>
@@ -9767,8 +9802,14 @@
           <w:ilvl w:val="1"/>
           <w:numId w:val="11"/>
         </w:numPr>
-      </w:pPr>
-      <w:r>
+        <w:rPr>
+          <w:highlight w:val="green"/>
+        </w:rPr>
+      </w:pPr>
+      <w:r>
+        <w:rPr>
+          <w:highlight w:val="green"/>
+        </w:rPr>
         <w:t xml:space="preserve">Use a &lt;nav&gt; tag. </w:t>
       </w:r>
     </w:p>
@@ -9779,8 +9820,14 @@
           <w:ilvl w:val="1"/>
           <w:numId w:val="11"/>
         </w:numPr>
-      </w:pPr>
-      <w:r>
+        <w:rPr>
+          <w:highlight w:val="green"/>
+        </w:rPr>
+      </w:pPr>
+      <w:r>
+        <w:rPr>
+          <w:highlight w:val="green"/>
+        </w:rPr>
         <w:t>Use &lt;ul&gt;, &lt;li&gt; tags to create the menu.</w:t>
       </w:r>
     </w:p>
@@ -9791,8 +9838,14 @@
           <w:ilvl w:val="1"/>
           <w:numId w:val="11"/>
         </w:numPr>
-      </w:pPr>
-      <w:r>
+        <w:rPr>
+          <w:highlight w:val="green"/>
+        </w:rPr>
+      </w:pPr>
+      <w:r>
+        <w:rPr>
+          <w:highlight w:val="green"/>
+        </w:rPr>
         <w:t>&lt;li&gt; tag referring to:</w:t>
       </w:r>
     </w:p>
@@ -9803,14 +9856,26 @@
           <w:ilvl w:val="2"/>
           <w:numId w:val="11"/>
         </w:numPr>
-      </w:pPr>
-      <w:r>
+        <w:rPr>
+          <w:highlight w:val="green"/>
+        </w:rPr>
+      </w:pPr>
+      <w:r>
+        <w:rPr>
+          <w:highlight w:val="green"/>
+        </w:rPr>
         <w:t>index</w:t>
       </w:r>
       <w:r>
+        <w:rPr>
+          <w:highlight w:val="green"/>
+        </w:rPr>
         <w:t>.html</w:t>
       </w:r>
       <w:r>
+        <w:rPr>
+          <w:highlight w:val="green"/>
+        </w:rPr>
         <w:t xml:space="preserve"> (home)</w:t>
       </w:r>
     </w:p>
@@ -9821,11 +9886,20 @@
           <w:ilvl w:val="2"/>
           <w:numId w:val="11"/>
         </w:numPr>
-      </w:pPr>
-      <w:r>
+        <w:rPr>
+          <w:highlight w:val="green"/>
+        </w:rPr>
+      </w:pPr>
+      <w:r>
+        <w:rPr>
+          <w:highlight w:val="green"/>
+        </w:rPr>
         <w:t>tickets</w:t>
       </w:r>
       <w:r>
+        <w:rPr>
+          <w:highlight w:val="green"/>
+        </w:rPr>
         <w:t xml:space="preserve">.html </w:t>
       </w:r>
     </w:p>
@@ -9836,8 +9910,14 @@
           <w:ilvl w:val="2"/>
           <w:numId w:val="11"/>
         </w:numPr>
-      </w:pPr>
-      <w:r>
+        <w:rPr>
+          <w:highlight w:val="green"/>
+        </w:rPr>
+      </w:pPr>
+      <w:r>
+        <w:rPr>
+          <w:highlight w:val="green"/>
+        </w:rPr>
         <w:t>contact.html</w:t>
       </w:r>
     </w:p>
@@ -9848,16 +9928,28 @@
           <w:ilvl w:val="1"/>
           <w:numId w:val="11"/>
         </w:numPr>
-      </w:pPr>
-      <w:r>
+        <w:rPr>
+          <w:highlight w:val="green"/>
+        </w:rPr>
+      </w:pPr>
+      <w:r>
+        <w:rPr>
+          <w:highlight w:val="green"/>
+        </w:rPr>
         <w:t xml:space="preserve">Mobile website is using a hamburger menu with only html and </w:t>
       </w:r>
       <w:proofErr w:type="spellStart"/>
       <w:r>
+        <w:rPr>
+          <w:highlight w:val="green"/>
+        </w:rPr>
         <w:t>css</w:t>
       </w:r>
       <w:proofErr w:type="spellEnd"/>
       <w:r>
+        <w:rPr>
+          <w:highlight w:val="green"/>
+        </w:rPr>
         <w:t>.</w:t>
       </w:r>
     </w:p>

</xml_diff>

<commit_message>
eerste stuk van de tickets tabel
</commit_message>
<xml_diff>
--- a/2122 Webmarkup Assessment Guide.docx
+++ b/2122 Webmarkup Assessment Guide.docx
@@ -15560,8 +15560,14 @@
           <w:ilvl w:val="0"/>
           <w:numId w:val="12"/>
         </w:numPr>
-      </w:pPr>
-      <w:r>
+        <w:rPr>
+          <w:highlight w:val="green"/>
+        </w:rPr>
+      </w:pPr>
+      <w:r>
+        <w:rPr>
+          <w:highlight w:val="green"/>
+        </w:rPr>
         <w:t xml:space="preserve">Website header </w:t>
       </w:r>
     </w:p>
@@ -15572,8 +15578,14 @@
           <w:ilvl w:val="1"/>
           <w:numId w:val="12"/>
         </w:numPr>
-      </w:pPr>
-      <w:r>
+        <w:rPr>
+          <w:highlight w:val="green"/>
+        </w:rPr>
+      </w:pPr>
+      <w:r>
+        <w:rPr>
+          <w:highlight w:val="green"/>
+        </w:rPr>
         <w:t>Website logo.</w:t>
       </w:r>
     </w:p>
@@ -15584,8 +15596,14 @@
           <w:ilvl w:val="1"/>
           <w:numId w:val="12"/>
         </w:numPr>
-      </w:pPr>
-      <w:r>
+        <w:rPr>
+          <w:highlight w:val="green"/>
+        </w:rPr>
+      </w:pPr>
+      <w:r>
+        <w:rPr>
+          <w:highlight w:val="green"/>
+        </w:rPr>
         <w:t xml:space="preserve">Use &lt;h1&gt; tag, for the title. </w:t>
       </w:r>
     </w:p>
@@ -15596,11 +15614,20 @@
           <w:ilvl w:val="1"/>
           <w:numId w:val="12"/>
         </w:numPr>
-      </w:pPr>
-      <w:r>
+        <w:rPr>
+          <w:highlight w:val="green"/>
+        </w:rPr>
+      </w:pPr>
+      <w:r>
+        <w:rPr>
+          <w:highlight w:val="green"/>
+        </w:rPr>
         <w:t>Use &lt;h2&gt; tag for the payoff</w:t>
       </w:r>
       <w:r>
+        <w:rPr>
+          <w:highlight w:val="green"/>
+        </w:rPr>
         <w:t>.</w:t>
       </w:r>
     </w:p>
@@ -15611,8 +15638,14 @@
           <w:ilvl w:val="0"/>
           <w:numId w:val="12"/>
         </w:numPr>
-      </w:pPr>
-      <w:r>
+        <w:rPr>
+          <w:highlight w:val="green"/>
+        </w:rPr>
+      </w:pPr>
+      <w:r>
+        <w:rPr>
+          <w:highlight w:val="green"/>
+        </w:rPr>
         <w:t>Navigation</w:t>
       </w:r>
     </w:p>
@@ -15623,8 +15656,14 @@
           <w:ilvl w:val="1"/>
           <w:numId w:val="12"/>
         </w:numPr>
-      </w:pPr>
-      <w:r>
+        <w:rPr>
+          <w:highlight w:val="green"/>
+        </w:rPr>
+      </w:pPr>
+      <w:r>
+        <w:rPr>
+          <w:highlight w:val="green"/>
+        </w:rPr>
         <w:t xml:space="preserve">Use a &lt;nav&gt; tag. </w:t>
       </w:r>
     </w:p>
@@ -15635,8 +15674,14 @@
           <w:ilvl w:val="1"/>
           <w:numId w:val="12"/>
         </w:numPr>
-      </w:pPr>
-      <w:r>
+        <w:rPr>
+          <w:highlight w:val="green"/>
+        </w:rPr>
+      </w:pPr>
+      <w:r>
+        <w:rPr>
+          <w:highlight w:val="green"/>
+        </w:rPr>
         <w:t>Use &lt;ul&gt;, &lt;li&gt; tags to create the menu.</w:t>
       </w:r>
     </w:p>
@@ -15647,8 +15692,14 @@
           <w:ilvl w:val="1"/>
           <w:numId w:val="12"/>
         </w:numPr>
-      </w:pPr>
-      <w:r>
+        <w:rPr>
+          <w:highlight w:val="green"/>
+        </w:rPr>
+      </w:pPr>
+      <w:r>
+        <w:rPr>
+          <w:highlight w:val="green"/>
+        </w:rPr>
         <w:t>&lt;li&gt; tag referring to:</w:t>
       </w:r>
     </w:p>
@@ -15659,8 +15710,14 @@
           <w:ilvl w:val="2"/>
           <w:numId w:val="12"/>
         </w:numPr>
-      </w:pPr>
-      <w:r>
+        <w:rPr>
+          <w:highlight w:val="green"/>
+        </w:rPr>
+      </w:pPr>
+      <w:r>
+        <w:rPr>
+          <w:highlight w:val="green"/>
+        </w:rPr>
         <w:t>index.html (home)</w:t>
       </w:r>
     </w:p>
@@ -15671,17 +15728,32 @@
           <w:ilvl w:val="2"/>
           <w:numId w:val="12"/>
         </w:numPr>
-      </w:pPr>
-      <w:r>
+        <w:rPr>
+          <w:highlight w:val="green"/>
+        </w:rPr>
+      </w:pPr>
+      <w:r>
+        <w:rPr>
+          <w:highlight w:val="green"/>
+        </w:rPr>
         <w:t>bestdestinatio</w:t>
       </w:r>
       <w:r>
+        <w:rPr>
+          <w:highlight w:val="green"/>
+        </w:rPr>
         <w:t>n</w:t>
       </w:r>
       <w:r>
+        <w:rPr>
+          <w:highlight w:val="green"/>
+        </w:rPr>
         <w:t>s</w:t>
       </w:r>
       <w:r>
+        <w:rPr>
+          <w:highlight w:val="green"/>
+        </w:rPr>
         <w:t xml:space="preserve">.html </w:t>
       </w:r>
     </w:p>
@@ -15692,8 +15764,14 @@
           <w:ilvl w:val="2"/>
           <w:numId w:val="12"/>
         </w:numPr>
-      </w:pPr>
-      <w:r>
+        <w:rPr>
+          <w:highlight w:val="green"/>
+        </w:rPr>
+      </w:pPr>
+      <w:r>
+        <w:rPr>
+          <w:highlight w:val="green"/>
+        </w:rPr>
         <w:t>contact.html</w:t>
       </w:r>
     </w:p>
@@ -15704,16 +15782,28 @@
           <w:ilvl w:val="1"/>
           <w:numId w:val="12"/>
         </w:numPr>
-      </w:pPr>
-      <w:r>
+        <w:rPr>
+          <w:highlight w:val="green"/>
+        </w:rPr>
+      </w:pPr>
+      <w:r>
+        <w:rPr>
+          <w:highlight w:val="green"/>
+        </w:rPr>
         <w:t xml:space="preserve">Mobile website is using a hamburger menu with only html and </w:t>
       </w:r>
       <w:proofErr w:type="spellStart"/>
       <w:r>
+        <w:rPr>
+          <w:highlight w:val="green"/>
+        </w:rPr>
         <w:t>css</w:t>
       </w:r>
       <w:proofErr w:type="spellEnd"/>
       <w:r>
+        <w:rPr>
+          <w:highlight w:val="green"/>
+        </w:rPr>
         <w:t>.</w:t>
       </w:r>
     </w:p>

</xml_diff>